<commit_message>
<feat>:<add some classes about judgement and modify the document>
</commit_message>
<xml_diff>
--- a/文本标注系统设计.docx
+++ b/文本标注系统设计.docx
@@ -1,6 +1,6 @@
 
 <file path=word/document.xml><?xml version="1.0" encoding="utf-8"?>
-<w:document xmlns:wpc="http://schemas.microsoft.com/office/word/2010/wordprocessingCanvas" xmlns:cx="http://schemas.microsoft.com/office/drawing/2014/chartex" xmlns:cx1="http://schemas.microsoft.com/office/drawing/2015/9/8/chartex" xmlns:cx2="http://schemas.microsoft.com/office/drawing/2015/10/21/chartex" xmlns:cx3="http://schemas.microsoft.com/office/drawing/2016/5/9/chartex" xmlns:cx4="http://schemas.microsoft.com/office/drawing/2016/5/10/chartex" xmlns:cx5="http://schemas.microsoft.com/office/drawing/2016/5/11/chartex" xmlns:cx6="http://schemas.microsoft.com/office/drawing/2016/5/12/chartex" xmlns:cx7="http://schemas.microsoft.com/office/drawing/2016/5/13/chartex" xmlns:cx8="http://schemas.microsoft.com/office/drawing/2016/5/14/chartex" xmlns:mc="http://schemas.openxmlformats.org/markup-compatibility/2006" xmlns:aink="http://schemas.microsoft.com/office/drawing/2016/ink" xmlns:am3d="http://schemas.microsoft.com/office/drawing/2017/model3d" xmlns:o="urn:schemas-microsoft-com:office:office" xmlns:r="http://schemas.openxmlformats.org/officeDocument/2006/relationships" xmlns:m="http://schemas.openxmlformats.org/officeDocument/2006/math" xmlns:v="urn:schemas-microsoft-com:vml" xmlns:wp14="http://schemas.microsoft.com/office/word/2010/wordprocessingDrawing" xmlns:wp="http://schemas.openxmlformats.org/drawingml/2006/wordprocessingDrawing" xmlns:w10="urn:schemas-microsoft-com:office:word" xmlns:w="http://schemas.openxmlformats.org/wordprocessingml/2006/main" xmlns:w14="http://schemas.microsoft.com/office/word/2010/wordml" xmlns:w15="http://schemas.microsoft.com/office/word/2012/wordml" xmlns:w16cid="http://schemas.microsoft.com/office/word/2016/wordml/cid" xmlns:w16se="http://schemas.microsoft.com/office/word/2015/wordml/symex" xmlns:wpg="http://schemas.microsoft.com/office/word/2010/wordprocessingGroup" xmlns:wpi="http://schemas.microsoft.com/office/word/2010/wordprocessingInk" xmlns:wne="http://schemas.microsoft.com/office/word/2006/wordml" xmlns:wps="http://schemas.microsoft.com/office/word/2010/wordprocessingShape" mc:Ignorable="w14 w15 w16se w16cid wp14">
+<w:document xmlns:wpc="http://schemas.microsoft.com/office/word/2010/wordprocessingCanvas" xmlns:mo="http://schemas.microsoft.com/office/mac/office/2008/main" xmlns:mc="http://schemas.openxmlformats.org/markup-compatibility/2006" xmlns:mv="urn:schemas-microsoft-com:mac:vml" xmlns:o="urn:schemas-microsoft-com:office:office" xmlns:r="http://schemas.openxmlformats.org/officeDocument/2006/relationships" xmlns:m="http://schemas.openxmlformats.org/officeDocument/2006/math" xmlns:v="urn:schemas-microsoft-com:vml" xmlns:wp14="http://schemas.microsoft.com/office/word/2010/wordprocessingDrawing" xmlns:wp="http://schemas.openxmlformats.org/drawingml/2006/wordprocessingDrawing" xmlns:w10="urn:schemas-microsoft-com:office:word" xmlns:w="http://schemas.openxmlformats.org/wordprocessingml/2006/main" xmlns:w14="http://schemas.microsoft.com/office/word/2010/wordml" xmlns:w15="http://schemas.microsoft.com/office/word/2012/wordml" xmlns:wpg="http://schemas.microsoft.com/office/word/2010/wordprocessingGroup" xmlns:wpi="http://schemas.microsoft.com/office/word/2010/wordprocessingInk" xmlns:wne="http://schemas.microsoft.com/office/word/2006/wordml" xmlns:wps="http://schemas.microsoft.com/office/word/2010/wordprocessingShape" mc:Ignorable="w14 w15 wp14">
   <w:body>
     <w:p/>
     <w:p>
@@ -11,13 +11,7 @@
         <w:t>需要开发的功能：</w:t>
       </w:r>
     </w:p>
-    <w:p>
-      <w:pPr>
-        <w:rPr>
-          <w:rFonts w:hint="eastAsia"/>
-        </w:rPr>
-      </w:pPr>
-    </w:p>
+    <w:p/>
     <w:p>
       <w:r>
         <w:rPr>
@@ -67,19 +61,21 @@
         <w:t>修改密码页面</w:t>
       </w:r>
     </w:p>
+    <w:p/>
     <w:p>
-      <w:pPr>
+      <w:r>
         <w:rPr>
           <w:rFonts w:hint="eastAsia"/>
         </w:rPr>
-      </w:pPr>
+        <w:t>经理用户：</w:t>
+      </w:r>
     </w:p>
     <w:p>
       <w:r>
         <w:rPr>
           <w:rFonts w:hint="eastAsia"/>
         </w:rPr>
-        <w:t>经理用户：</w:t>
+        <w:t>项目管理页面（显示已有项目-项目文书标注情况列表页面，添加项目-添加项目页面）</w:t>
       </w:r>
     </w:p>
     <w:p>
@@ -87,97 +83,76 @@
         <w:rPr>
           <w:rFonts w:hint="eastAsia"/>
         </w:rPr>
-        <w:t>项目管理页面（显示已有项目-项目文书标注情况列表页面，添加项目-添加项目页面）</w:t>
+        <w:t>添加项目页面（提交-用户分配页面）</w:t>
+      </w:r>
+    </w:p>
+    <w:p>
+      <w:r>
+        <w:rPr>
+          <w:rFonts w:hint="eastAsia"/>
+        </w:rPr>
+        <w:t>用户分配页面（提交-项目文书标注情况列表页面）</w:t>
+      </w:r>
+    </w:p>
+    <w:p>
+      <w:r>
+        <w:rPr>
+          <w:rFonts w:hint="eastAsia"/>
+        </w:rPr>
+        <w:t>项目文书标注情况列表页面-（导出结果-</w:t>
+      </w:r>
+      <w:r>
+        <w:rPr>
+          <w:rFonts w:hint="eastAsia"/>
+        </w:rPr>
+        <w:t>导出结果页面</w:t>
+      </w:r>
+      <w:r>
+        <w:rPr>
+          <w:rFonts w:hint="eastAsia"/>
+        </w:rPr>
+        <w:t>）</w:t>
+      </w:r>
+    </w:p>
+    <w:p>
+      <w:r>
+        <w:rPr>
+          <w:rFonts w:hint="eastAsia"/>
+        </w:rPr>
+        <w:t>导出结果页面</w:t>
+      </w:r>
+      <w:r>
+        <w:rPr>
+          <w:rFonts w:hint="eastAsia"/>
+        </w:rPr>
+        <w:t>（选择法条-导出）</w:t>
+      </w:r>
+    </w:p>
+    <w:p>
+      <w:r>
+        <w:rPr>
+          <w:rFonts w:hint="eastAsia"/>
+        </w:rPr>
+        <w:t>普通用户页面也包含在内</w:t>
       </w:r>
     </w:p>
     <w:p>
       <w:pPr>
         <w:rPr>
+          <w:color w:val="A6A6A6" w:themeColor="background1" w:themeShade="A6"/>
+        </w:rPr>
+      </w:pPr>
+      <w:r>
+        <w:rPr>
           <w:rFonts w:hint="eastAsia"/>
-        </w:rPr>
-      </w:pPr>
-      <w:r>
-        <w:rPr>
-          <w:rFonts w:hint="eastAsia"/>
-        </w:rPr>
-        <w:t>添加项目页面（提交-用户分配页面）</w:t>
-      </w:r>
-    </w:p>
-    <w:p>
-      <w:r>
-        <w:rPr>
-          <w:rFonts w:hint="eastAsia"/>
-        </w:rPr>
-        <w:t>用户分配页面（提交-项目文书标注情况列表页面）</w:t>
+          <w:color w:val="A6A6A6" w:themeColor="background1" w:themeShade="A6"/>
+        </w:rPr>
+        <w:t>新建用户页面？不确定，需确认</w:t>
       </w:r>
     </w:p>
     <w:p>
       <w:pPr>
         <w:rPr>
-          <w:rFonts w:hint="eastAsia"/>
-        </w:rPr>
-      </w:pPr>
-      <w:r>
-        <w:rPr>
-          <w:rFonts w:hint="eastAsia"/>
-        </w:rPr>
-        <w:t>项目文书标注情况列表页面-（导出结果-</w:t>
-      </w:r>
-      <w:r>
-        <w:rPr>
-          <w:rFonts w:hint="eastAsia"/>
-        </w:rPr>
-        <w:t>导出结果页面</w:t>
-      </w:r>
-      <w:r>
-        <w:rPr>
-          <w:rFonts w:hint="eastAsia"/>
-        </w:rPr>
-        <w:t>）</w:t>
-      </w:r>
-    </w:p>
-    <w:p>
-      <w:r>
-        <w:rPr>
-          <w:rFonts w:hint="eastAsia"/>
-        </w:rPr>
-        <w:t>导出结果页面</w:t>
-      </w:r>
-      <w:r>
-        <w:rPr>
-          <w:rFonts w:hint="eastAsia"/>
-        </w:rPr>
-        <w:t>（选择法条-导出）</w:t>
-      </w:r>
-      <w:bookmarkStart w:id="0" w:name="_GoBack"/>
-      <w:bookmarkEnd w:id="0"/>
-    </w:p>
-    <w:p>
-      <w:r>
-        <w:rPr>
-          <w:rFonts w:hint="eastAsia"/>
-        </w:rPr>
-        <w:t>普通用户页面也包含在内</w:t>
-      </w:r>
-    </w:p>
-    <w:p>
-      <w:pPr>
-        <w:rPr>
-          <w:color w:val="A6A6A6" w:themeColor="background1" w:themeShade="A6"/>
-        </w:rPr>
-      </w:pPr>
-      <w:r>
-        <w:rPr>
-          <w:rFonts w:hint="eastAsia"/>
-          <w:color w:val="A6A6A6" w:themeColor="background1" w:themeShade="A6"/>
-        </w:rPr>
-        <w:t>新建用户页面？不确定，需确认</w:t>
-      </w:r>
-    </w:p>
-    <w:p>
-      <w:pPr>
-        <w:rPr>
-          <w:rFonts w:hint="eastAsia"/>
           <w:color w:val="A6A6A6" w:themeColor="background1" w:themeShade="A6"/>
         </w:rPr>
       </w:pPr>
@@ -277,22 +252,26 @@
                 <w:b/>
               </w:rPr>
             </w:pPr>
+            <w:proofErr w:type="spellStart"/>
             <w:r>
               <w:rPr>
                 <w:b/>
               </w:rPr>
               <w:t>instrument_id</w:t>
             </w:r>
-          </w:p>
-        </w:tc>
-        <w:tc>
-          <w:tcPr>
-            <w:tcW w:w="2074" w:type="dxa"/>
-          </w:tcPr>
-          <w:p>
+            <w:proofErr w:type="spellEnd"/>
+          </w:p>
+        </w:tc>
+        <w:tc>
+          <w:tcPr>
+            <w:tcW w:w="2074" w:type="dxa"/>
+          </w:tcPr>
+          <w:p>
+            <w:proofErr w:type="spellStart"/>
             <w:r>
               <w:t>varchar</w:t>
             </w:r>
+            <w:proofErr w:type="spellEnd"/>
           </w:p>
         </w:tc>
         <w:tc>
@@ -322,8 +301,13 @@
               <w:t>在后面加</w:t>
             </w:r>
             <w:r>
-              <w:t>_xsys</w:t>
-            </w:r>
+              <w:t>_</w:t>
+            </w:r>
+            <w:proofErr w:type="spellStart"/>
+            <w:r>
+              <w:t>xsys</w:t>
+            </w:r>
+            <w:proofErr w:type="spellEnd"/>
             <w:r>
               <w:rPr>
                 <w:rFonts w:hint="eastAsia"/>
@@ -342,19 +326,23 @@
             <w:tcW w:w="2074" w:type="dxa"/>
           </w:tcPr>
           <w:p>
+            <w:proofErr w:type="spellStart"/>
             <w:r>
               <w:t>num</w:t>
             </w:r>
-          </w:p>
-        </w:tc>
-        <w:tc>
-          <w:tcPr>
-            <w:tcW w:w="2074" w:type="dxa"/>
-          </w:tcPr>
-          <w:p>
+            <w:proofErr w:type="spellEnd"/>
+          </w:p>
+        </w:tc>
+        <w:tc>
+          <w:tcPr>
+            <w:tcW w:w="2074" w:type="dxa"/>
+          </w:tcPr>
+          <w:p>
+            <w:proofErr w:type="spellStart"/>
             <w:r>
               <w:t>int</w:t>
             </w:r>
+            <w:proofErr w:type="spellEnd"/>
           </w:p>
         </w:tc>
         <w:tc>
@@ -390,9 +378,11 @@
             <w:tcW w:w="2074" w:type="dxa"/>
           </w:tcPr>
           <w:p>
+            <w:proofErr w:type="spellStart"/>
             <w:r>
               <w:t>varchar</w:t>
             </w:r>
+            <w:proofErr w:type="spellEnd"/>
           </w:p>
         </w:tc>
         <w:tc>
@@ -494,22 +484,26 @@
                 <w:b/>
               </w:rPr>
             </w:pPr>
+            <w:proofErr w:type="spellStart"/>
             <w:r>
               <w:rPr>
                 <w:b/>
               </w:rPr>
               <w:t>statute_id</w:t>
             </w:r>
-          </w:p>
-        </w:tc>
-        <w:tc>
-          <w:tcPr>
-            <w:tcW w:w="2074" w:type="dxa"/>
-          </w:tcPr>
-          <w:p>
+            <w:proofErr w:type="spellEnd"/>
+          </w:p>
+        </w:tc>
+        <w:tc>
+          <w:tcPr>
+            <w:tcW w:w="2074" w:type="dxa"/>
+          </w:tcPr>
+          <w:p>
+            <w:proofErr w:type="spellStart"/>
             <w:r>
               <w:t>varchar</w:t>
             </w:r>
+            <w:proofErr w:type="spellEnd"/>
           </w:p>
         </w:tc>
         <w:tc>
@@ -558,9 +552,11 @@
             <w:tcW w:w="2074" w:type="dxa"/>
           </w:tcPr>
           <w:p>
+            <w:proofErr w:type="spellStart"/>
             <w:r>
               <w:t>varchar</w:t>
             </w:r>
+            <w:proofErr w:type="spellEnd"/>
           </w:p>
         </w:tc>
         <w:tc>
@@ -688,21 +684,28 @@
                 <w:b/>
               </w:rPr>
             </w:pPr>
+            <w:proofErr w:type="spellStart"/>
             <w:r>
               <w:rPr>
                 <w:b/>
               </w:rPr>
               <w:t>fact_id</w:t>
             </w:r>
-          </w:p>
-        </w:tc>
-        <w:tc>
-          <w:tcPr>
-            <w:tcW w:w="2074" w:type="dxa"/>
-          </w:tcPr>
-          <w:p>
-            <w:r>
-              <w:t>int,</w:t>
+            <w:proofErr w:type="spellEnd"/>
+          </w:p>
+        </w:tc>
+        <w:tc>
+          <w:tcPr>
+            <w:tcW w:w="2074" w:type="dxa"/>
+          </w:tcPr>
+          <w:p>
+            <w:proofErr w:type="spellStart"/>
+            <w:r>
+              <w:t>int</w:t>
+            </w:r>
+            <w:proofErr w:type="spellEnd"/>
+            <w:r>
+              <w:t>,</w:t>
             </w:r>
             <w:r>
               <w:rPr>
@@ -732,22 +735,26 @@
             <w:tcW w:w="2074" w:type="dxa"/>
           </w:tcPr>
           <w:p>
+            <w:proofErr w:type="spellStart"/>
             <w:r>
               <w:t>instrument</w:t>
             </w:r>
             <w:r>
               <w:t>_id</w:t>
             </w:r>
-          </w:p>
-        </w:tc>
-        <w:tc>
-          <w:tcPr>
-            <w:tcW w:w="2074" w:type="dxa"/>
-          </w:tcPr>
-          <w:p>
+            <w:proofErr w:type="spellEnd"/>
+          </w:p>
+        </w:tc>
+        <w:tc>
+          <w:tcPr>
+            <w:tcW w:w="2074" w:type="dxa"/>
+          </w:tcPr>
+          <w:p>
+            <w:proofErr w:type="spellStart"/>
             <w:r>
               <w:t>varchar</w:t>
             </w:r>
+            <w:proofErr w:type="spellEnd"/>
           </w:p>
         </w:tc>
         <w:tc>
@@ -808,20 +815,24 @@
             <w:tcW w:w="2074" w:type="dxa"/>
           </w:tcPr>
           <w:p>
+            <w:proofErr w:type="spellStart"/>
             <w:r>
               <w:lastRenderedPageBreak/>
               <w:t>num</w:t>
             </w:r>
-          </w:p>
-        </w:tc>
-        <w:tc>
-          <w:tcPr>
-            <w:tcW w:w="2074" w:type="dxa"/>
-          </w:tcPr>
-          <w:p>
+            <w:proofErr w:type="spellEnd"/>
+          </w:p>
+        </w:tc>
+        <w:tc>
+          <w:tcPr>
+            <w:tcW w:w="2074" w:type="dxa"/>
+          </w:tcPr>
+          <w:p>
+            <w:proofErr w:type="spellStart"/>
             <w:r>
               <w:t>int</w:t>
             </w:r>
+            <w:proofErr w:type="spellEnd"/>
           </w:p>
         </w:tc>
         <w:tc>
@@ -859,6 +870,7 @@
       <w:r>
         <w:t xml:space="preserve"> </w:t>
       </w:r>
+      <w:proofErr w:type="spellStart"/>
       <w:r>
         <w:t>instrument</w:t>
       </w:r>
@@ -868,6 +880,7 @@
       <w:r>
         <w:t>statute</w:t>
       </w:r>
+      <w:proofErr w:type="spellEnd"/>
     </w:p>
     <w:tbl>
       <w:tblPr>
@@ -932,6 +945,7 @@
                 <w:b/>
               </w:rPr>
             </w:pPr>
+            <w:proofErr w:type="spellStart"/>
             <w:r>
               <w:rPr>
                 <w:b/>
@@ -944,16 +958,19 @@
               </w:rPr>
               <w:t>nstrument_id</w:t>
             </w:r>
-          </w:p>
-        </w:tc>
-        <w:tc>
-          <w:tcPr>
-            <w:tcW w:w="2074" w:type="dxa"/>
-          </w:tcPr>
-          <w:p>
+            <w:proofErr w:type="spellEnd"/>
+          </w:p>
+        </w:tc>
+        <w:tc>
+          <w:tcPr>
+            <w:tcW w:w="2074" w:type="dxa"/>
+          </w:tcPr>
+          <w:p>
+            <w:proofErr w:type="spellStart"/>
             <w:r>
               <w:t>varchar</w:t>
             </w:r>
+            <w:proofErr w:type="spellEnd"/>
           </w:p>
         </w:tc>
         <w:tc>
@@ -990,6 +1007,7 @@
                 <w:b/>
               </w:rPr>
             </w:pPr>
+            <w:proofErr w:type="spellStart"/>
             <w:r>
               <w:rPr>
                 <w:b/>
@@ -1002,16 +1020,19 @@
               </w:rPr>
               <w:t>tatute_id</w:t>
             </w:r>
-          </w:p>
-        </w:tc>
-        <w:tc>
-          <w:tcPr>
-            <w:tcW w:w="2074" w:type="dxa"/>
-          </w:tcPr>
-          <w:p>
+            <w:proofErr w:type="spellEnd"/>
+          </w:p>
+        </w:tc>
+        <w:tc>
+          <w:tcPr>
+            <w:tcW w:w="2074" w:type="dxa"/>
+          </w:tcPr>
+          <w:p>
+            <w:proofErr w:type="spellStart"/>
             <w:r>
               <w:t>varchar</w:t>
             </w:r>
+            <w:proofErr w:type="spellEnd"/>
           </w:p>
         </w:tc>
         <w:tc>
@@ -1043,19 +1064,23 @@
             <w:tcW w:w="2074" w:type="dxa"/>
           </w:tcPr>
           <w:p>
+            <w:proofErr w:type="spellStart"/>
             <w:r>
               <w:t>num</w:t>
             </w:r>
-          </w:p>
-        </w:tc>
-        <w:tc>
-          <w:tcPr>
-            <w:tcW w:w="2074" w:type="dxa"/>
-          </w:tcPr>
-          <w:p>
+            <w:proofErr w:type="spellEnd"/>
+          </w:p>
+        </w:tc>
+        <w:tc>
+          <w:tcPr>
+            <w:tcW w:w="2074" w:type="dxa"/>
+          </w:tcPr>
+          <w:p>
+            <w:proofErr w:type="spellStart"/>
             <w:r>
               <w:t>int</w:t>
             </w:r>
+            <w:proofErr w:type="spellEnd"/>
           </w:p>
         </w:tc>
         <w:tc>
@@ -1148,22 +1173,26 @@
                 <w:b/>
               </w:rPr>
             </w:pPr>
+            <w:proofErr w:type="spellStart"/>
             <w:r>
               <w:rPr>
                 <w:b/>
               </w:rPr>
               <w:t>user_id</w:t>
             </w:r>
-          </w:p>
-        </w:tc>
-        <w:tc>
-          <w:tcPr>
-            <w:tcW w:w="2074" w:type="dxa"/>
-          </w:tcPr>
-          <w:p>
+            <w:proofErr w:type="spellEnd"/>
+          </w:p>
+        </w:tc>
+        <w:tc>
+          <w:tcPr>
+            <w:tcW w:w="2074" w:type="dxa"/>
+          </w:tcPr>
+          <w:p>
+            <w:proofErr w:type="spellStart"/>
             <w:r>
               <w:t>int</w:t>
             </w:r>
+            <w:proofErr w:type="spellEnd"/>
             <w:r>
               <w:rPr>
                 <w:rFonts w:hint="eastAsia"/>
@@ -1199,9 +1228,11 @@
             <w:tcW w:w="2074" w:type="dxa"/>
           </w:tcPr>
           <w:p>
+            <w:proofErr w:type="spellStart"/>
             <w:r>
               <w:t>varchar</w:t>
             </w:r>
+            <w:proofErr w:type="spellEnd"/>
           </w:p>
         </w:tc>
         <w:tc>
@@ -1234,9 +1265,11 @@
             <w:tcW w:w="2074" w:type="dxa"/>
           </w:tcPr>
           <w:p>
+            <w:proofErr w:type="spellStart"/>
             <w:r>
               <w:t>varchar</w:t>
             </w:r>
+            <w:proofErr w:type="spellEnd"/>
           </w:p>
         </w:tc>
         <w:tc>
@@ -1269,9 +1302,11 @@
             <w:tcW w:w="2074" w:type="dxa"/>
           </w:tcPr>
           <w:p>
+            <w:proofErr w:type="spellStart"/>
             <w:r>
               <w:t>int</w:t>
             </w:r>
+            <w:proofErr w:type="spellEnd"/>
           </w:p>
         </w:tc>
         <w:tc>
@@ -1382,22 +1417,26 @@
                 <w:b/>
               </w:rPr>
             </w:pPr>
+            <w:proofErr w:type="spellStart"/>
             <w:r>
               <w:rPr>
                 <w:b/>
               </w:rPr>
               <w:t>task_id</w:t>
             </w:r>
-          </w:p>
-        </w:tc>
-        <w:tc>
-          <w:tcPr>
-            <w:tcW w:w="2074" w:type="dxa"/>
-          </w:tcPr>
-          <w:p>
+            <w:proofErr w:type="spellEnd"/>
+          </w:p>
+        </w:tc>
+        <w:tc>
+          <w:tcPr>
+            <w:tcW w:w="2074" w:type="dxa"/>
+          </w:tcPr>
+          <w:p>
+            <w:proofErr w:type="spellStart"/>
             <w:r>
               <w:t>int</w:t>
             </w:r>
+            <w:proofErr w:type="spellEnd"/>
             <w:r>
               <w:rPr>
                 <w:rFonts w:hint="eastAsia"/>
@@ -1423,19 +1462,23 @@
             <w:tcW w:w="2074" w:type="dxa"/>
           </w:tcPr>
           <w:p>
+            <w:proofErr w:type="spellStart"/>
             <w:r>
               <w:t>user_id</w:t>
             </w:r>
-          </w:p>
-        </w:tc>
-        <w:tc>
-          <w:tcPr>
-            <w:tcW w:w="2074" w:type="dxa"/>
-          </w:tcPr>
-          <w:p>
+            <w:proofErr w:type="spellEnd"/>
+          </w:p>
+        </w:tc>
+        <w:tc>
+          <w:tcPr>
+            <w:tcW w:w="2074" w:type="dxa"/>
+          </w:tcPr>
+          <w:p>
+            <w:proofErr w:type="spellStart"/>
             <w:r>
               <w:t>int</w:t>
             </w:r>
+            <w:proofErr w:type="spellEnd"/>
           </w:p>
         </w:tc>
         <w:tc>
@@ -1461,22 +1504,26 @@
             <w:tcW w:w="2074" w:type="dxa"/>
           </w:tcPr>
           <w:p>
+            <w:proofErr w:type="spellStart"/>
             <w:r>
               <w:t>project</w:t>
             </w:r>
             <w:r>
               <w:t>_id</w:t>
             </w:r>
-          </w:p>
-        </w:tc>
-        <w:tc>
-          <w:tcPr>
-            <w:tcW w:w="2074" w:type="dxa"/>
-          </w:tcPr>
-          <w:p>
+            <w:proofErr w:type="spellEnd"/>
+          </w:p>
+        </w:tc>
+        <w:tc>
+          <w:tcPr>
+            <w:tcW w:w="2074" w:type="dxa"/>
+          </w:tcPr>
+          <w:p>
+            <w:proofErr w:type="spellStart"/>
             <w:r>
               <w:t>int</w:t>
             </w:r>
+            <w:proofErr w:type="spellEnd"/>
           </w:p>
         </w:tc>
         <w:tc>
@@ -1512,9 +1559,11 @@
             <w:tcW w:w="2074" w:type="dxa"/>
           </w:tcPr>
           <w:p>
+            <w:proofErr w:type="spellStart"/>
             <w:r>
               <w:t>int</w:t>
             </w:r>
+            <w:proofErr w:type="spellEnd"/>
           </w:p>
         </w:tc>
         <w:tc>
@@ -1547,9 +1596,11 @@
             <w:tcW w:w="2074" w:type="dxa"/>
           </w:tcPr>
           <w:p>
+            <w:proofErr w:type="spellStart"/>
             <w:r>
               <w:t>int</w:t>
             </w:r>
+            <w:proofErr w:type="spellEnd"/>
           </w:p>
         </w:tc>
         <w:tc>
@@ -1575,9 +1626,11 @@
         </w:rPr>
         <w:t>判断表</w:t>
       </w:r>
+      <w:proofErr w:type="spellStart"/>
       <w:r>
         <w:t>judgement</w:t>
       </w:r>
+      <w:proofErr w:type="spellEnd"/>
       <w:r>
         <w:t xml:space="preserve"> </w:t>
       </w:r>
@@ -1645,22 +1698,26 @@
                 <w:b/>
               </w:rPr>
             </w:pPr>
+            <w:proofErr w:type="spellStart"/>
             <w:r>
               <w:rPr>
                 <w:b/>
               </w:rPr>
               <w:t>judgement_id</w:t>
             </w:r>
-          </w:p>
-        </w:tc>
-        <w:tc>
-          <w:tcPr>
-            <w:tcW w:w="2074" w:type="dxa"/>
-          </w:tcPr>
-          <w:p>
+            <w:proofErr w:type="spellEnd"/>
+          </w:p>
+        </w:tc>
+        <w:tc>
+          <w:tcPr>
+            <w:tcW w:w="2074" w:type="dxa"/>
+          </w:tcPr>
+          <w:p>
+            <w:proofErr w:type="spellStart"/>
             <w:r>
               <w:t>int</w:t>
             </w:r>
+            <w:proofErr w:type="spellEnd"/>
             <w:r>
               <w:rPr>
                 <w:rFonts w:hint="eastAsia"/>
@@ -1686,19 +1743,23 @@
             <w:tcW w:w="2074" w:type="dxa"/>
           </w:tcPr>
           <w:p>
+            <w:proofErr w:type="spellStart"/>
             <w:r>
               <w:t>user_id</w:t>
             </w:r>
-          </w:p>
-        </w:tc>
-        <w:tc>
-          <w:tcPr>
-            <w:tcW w:w="2074" w:type="dxa"/>
-          </w:tcPr>
-          <w:p>
+            <w:proofErr w:type="spellEnd"/>
+          </w:p>
+        </w:tc>
+        <w:tc>
+          <w:tcPr>
+            <w:tcW w:w="2074" w:type="dxa"/>
+          </w:tcPr>
+          <w:p>
+            <w:proofErr w:type="spellStart"/>
             <w:r>
               <w:t>int</w:t>
             </w:r>
+            <w:proofErr w:type="spellEnd"/>
           </w:p>
         </w:tc>
         <w:tc>
@@ -1729,19 +1790,23 @@
                 <w:sz w:val="20"/>
               </w:rPr>
             </w:pPr>
+            <w:proofErr w:type="spellStart"/>
             <w:r>
               <w:t>fact_id</w:t>
             </w:r>
-          </w:p>
-        </w:tc>
-        <w:tc>
-          <w:tcPr>
-            <w:tcW w:w="2074" w:type="dxa"/>
-          </w:tcPr>
-          <w:p>
+            <w:proofErr w:type="spellEnd"/>
+          </w:p>
+        </w:tc>
+        <w:tc>
+          <w:tcPr>
+            <w:tcW w:w="2074" w:type="dxa"/>
+          </w:tcPr>
+          <w:p>
+            <w:proofErr w:type="spellStart"/>
             <w:r>
               <w:t>int</w:t>
             </w:r>
+            <w:proofErr w:type="spellEnd"/>
           </w:p>
         </w:tc>
         <w:tc>
@@ -1767,22 +1832,26 @@
             <w:tcW w:w="2074" w:type="dxa"/>
           </w:tcPr>
           <w:p>
+            <w:proofErr w:type="spellStart"/>
             <w:r>
               <w:t>statute</w:t>
             </w:r>
             <w:r>
               <w:t>_id</w:t>
             </w:r>
-          </w:p>
-        </w:tc>
-        <w:tc>
-          <w:tcPr>
-            <w:tcW w:w="2074" w:type="dxa"/>
-          </w:tcPr>
-          <w:p>
+            <w:proofErr w:type="spellEnd"/>
+          </w:p>
+        </w:tc>
+        <w:tc>
+          <w:tcPr>
+            <w:tcW w:w="2074" w:type="dxa"/>
+          </w:tcPr>
+          <w:p>
+            <w:proofErr w:type="spellStart"/>
             <w:r>
               <w:t>varchar</w:t>
             </w:r>
+            <w:proofErr w:type="spellEnd"/>
           </w:p>
         </w:tc>
         <w:tc>
@@ -1808,26 +1877,35 @@
             <w:tcW w:w="2074" w:type="dxa"/>
           </w:tcPr>
           <w:p>
+            <w:proofErr w:type="spellStart"/>
             <w:r>
               <w:t>isrelated</w:t>
             </w:r>
-          </w:p>
-        </w:tc>
-        <w:tc>
-          <w:tcPr>
-            <w:tcW w:w="2074" w:type="dxa"/>
-          </w:tcPr>
-          <w:p>
+            <w:proofErr w:type="spellEnd"/>
+          </w:p>
+        </w:tc>
+        <w:tc>
+          <w:tcPr>
+            <w:tcW w:w="2074" w:type="dxa"/>
+          </w:tcPr>
+          <w:p>
+            <w:proofErr w:type="spellStart"/>
             <w:r>
               <w:t>int</w:t>
             </w:r>
-          </w:p>
-        </w:tc>
-        <w:tc>
-          <w:tcPr>
-            <w:tcW w:w="4069" w:type="dxa"/>
-          </w:tcPr>
-          <w:p>
+            <w:proofErr w:type="spellEnd"/>
+          </w:p>
+        </w:tc>
+        <w:tc>
+          <w:tcPr>
+            <w:tcW w:w="4069" w:type="dxa"/>
+          </w:tcPr>
+          <w:p>
+            <w:pPr>
+              <w:rPr>
+                <w:rFonts w:hint="eastAsia"/>
+              </w:rPr>
+            </w:pPr>
             <w:r>
               <w:rPr>
                 <w:rFonts w:hint="eastAsia"/>
@@ -1852,6 +1930,70 @@
               </w:rPr>
               <w:t>相关</w:t>
             </w:r>
+            <w:r>
+              <w:t>，</w:t>
+            </w:r>
+            <w:r>
+              <w:rPr>
+                <w:rFonts w:hint="eastAsia"/>
+              </w:rPr>
+              <w:t>初始化</w:t>
+            </w:r>
+            <w:r>
+              <w:t>-1</w:t>
+            </w:r>
+            <w:r>
+              <w:rPr>
+                <w:rFonts w:hint="eastAsia"/>
+              </w:rPr>
+              <w:t>表示</w:t>
+            </w:r>
+            <w:r>
+              <w:t>未判断</w:t>
+            </w:r>
+          </w:p>
+        </w:tc>
+      </w:tr>
+      <w:tr>
+        <w:tc>
+          <w:tcPr>
+            <w:tcW w:w="2074" w:type="dxa"/>
+          </w:tcPr>
+          <w:p>
+            <w:proofErr w:type="spellStart"/>
+            <w:r>
+              <w:t>project_id</w:t>
+            </w:r>
+            <w:proofErr w:type="spellEnd"/>
+          </w:p>
+        </w:tc>
+        <w:tc>
+          <w:tcPr>
+            <w:tcW w:w="2074" w:type="dxa"/>
+          </w:tcPr>
+          <w:p>
+            <w:proofErr w:type="spellStart"/>
+            <w:r>
+              <w:t>int</w:t>
+            </w:r>
+            <w:proofErr w:type="spellEnd"/>
+          </w:p>
+        </w:tc>
+        <w:tc>
+          <w:tcPr>
+            <w:tcW w:w="4069" w:type="dxa"/>
+          </w:tcPr>
+          <w:p>
+            <w:pPr>
+              <w:rPr>
+                <w:rFonts w:hint="eastAsia"/>
+              </w:rPr>
+            </w:pPr>
+            <w:r>
+              <w:t>项目id</w:t>
+            </w:r>
+            <w:bookmarkStart w:id="0" w:name="_GoBack"/>
+            <w:bookmarkEnd w:id="0"/>
           </w:p>
         </w:tc>
       </w:tr>
@@ -1931,21 +2073,28 @@
                 <w:b/>
               </w:rPr>
             </w:pPr>
+            <w:proofErr w:type="spellStart"/>
             <w:r>
               <w:rPr>
                 <w:b/>
               </w:rPr>
               <w:t>project_id</w:t>
             </w:r>
-          </w:p>
-        </w:tc>
-        <w:tc>
-          <w:tcPr>
-            <w:tcW w:w="2074" w:type="dxa"/>
-          </w:tcPr>
-          <w:p>
-            <w:r>
-              <w:t>int,</w:t>
+            <w:proofErr w:type="spellEnd"/>
+          </w:p>
+        </w:tc>
+        <w:tc>
+          <w:tcPr>
+            <w:tcW w:w="2074" w:type="dxa"/>
+          </w:tcPr>
+          <w:p>
+            <w:proofErr w:type="spellStart"/>
+            <w:r>
+              <w:t>int</w:t>
+            </w:r>
+            <w:proofErr w:type="spellEnd"/>
+            <w:r>
+              <w:t>,</w:t>
             </w:r>
             <w:r>
               <w:rPr>
@@ -1988,9 +2137,11 @@
             <w:tcW w:w="2074" w:type="dxa"/>
           </w:tcPr>
           <w:p>
+            <w:proofErr w:type="spellStart"/>
             <w:r>
               <w:t>varchar</w:t>
             </w:r>
+            <w:proofErr w:type="spellEnd"/>
           </w:p>
         </w:tc>
         <w:tc>
@@ -2013,19 +2164,23 @@
             <w:tcW w:w="2074" w:type="dxa"/>
           </w:tcPr>
           <w:p>
+            <w:proofErr w:type="spellStart"/>
             <w:r>
               <w:t>starttime</w:t>
             </w:r>
-          </w:p>
-        </w:tc>
-        <w:tc>
-          <w:tcPr>
-            <w:tcW w:w="2074" w:type="dxa"/>
-          </w:tcPr>
-          <w:p>
+            <w:proofErr w:type="spellEnd"/>
+          </w:p>
+        </w:tc>
+        <w:tc>
+          <w:tcPr>
+            <w:tcW w:w="2074" w:type="dxa"/>
+          </w:tcPr>
+          <w:p>
+            <w:proofErr w:type="spellStart"/>
             <w:r>
               <w:t>datetime</w:t>
             </w:r>
+            <w:proofErr w:type="spellEnd"/>
           </w:p>
         </w:tc>
         <w:tc>
@@ -2058,7 +2213,7 @@
 </file>
 
 <file path=word/styles.xml><?xml version="1.0" encoding="utf-8"?>
-<w:styles xmlns:mc="http://schemas.openxmlformats.org/markup-compatibility/2006" xmlns:r="http://schemas.openxmlformats.org/officeDocument/2006/relationships" xmlns:w="http://schemas.openxmlformats.org/wordprocessingml/2006/main" xmlns:w14="http://schemas.microsoft.com/office/word/2010/wordml" xmlns:w15="http://schemas.microsoft.com/office/word/2012/wordml" xmlns:w16cid="http://schemas.microsoft.com/office/word/2016/wordml/cid" xmlns:w16se="http://schemas.microsoft.com/office/word/2015/wordml/symex" mc:Ignorable="w14 w15 w16se w16cid">
+<w:styles xmlns:mc="http://schemas.openxmlformats.org/markup-compatibility/2006" xmlns:r="http://schemas.openxmlformats.org/officeDocument/2006/relationships" xmlns:w="http://schemas.openxmlformats.org/wordprocessingml/2006/main" xmlns:w14="http://schemas.microsoft.com/office/word/2010/wordml" xmlns:w15="http://schemas.microsoft.com/office/word/2012/wordml" mc:Ignorable="w14 w15">
   <w:docDefaults>
     <w:rPrDefault>
       <w:rPr>
@@ -2071,7 +2226,7 @@
     </w:rPrDefault>
     <w:pPrDefault/>
   </w:docDefaults>
-  <w:latentStyles w:defLockedState="0" w:defUIPriority="99" w:defSemiHidden="0" w:defUnhideWhenUsed="0" w:defQFormat="0" w:count="375">
+  <w:latentStyles w:defLockedState="0" w:defUIPriority="99" w:defSemiHidden="0" w:defUnhideWhenUsed="0" w:defQFormat="0" w:count="380">
     <w:lsdException w:name="Normal" w:uiPriority="0" w:qFormat="1"/>
     <w:lsdException w:name="heading 1" w:uiPriority="9" w:qFormat="1"/>
     <w:lsdException w:name="heading 2" w:semiHidden="1" w:uiPriority="9" w:unhideWhenUsed="1" w:qFormat="1"/>
@@ -2443,10 +2598,6 @@
     <w:lsdException w:name="List Table 5 Dark Accent 6" w:uiPriority="50"/>
     <w:lsdException w:name="List Table 6 Colorful Accent 6" w:uiPriority="51"/>
     <w:lsdException w:name="List Table 7 Colorful Accent 6" w:uiPriority="52"/>
-    <w:lsdException w:name="Mention" w:semiHidden="1" w:unhideWhenUsed="1"/>
-    <w:lsdException w:name="Smart Hyperlink" w:semiHidden="1" w:unhideWhenUsed="1"/>
-    <w:lsdException w:name="Hashtag" w:semiHidden="1" w:unhideWhenUsed="1"/>
-    <w:lsdException w:name="Unresolved Mention" w:semiHidden="1" w:unhideWhenUsed="1"/>
   </w:latentStyles>
   <w:style w:type="paragraph" w:default="1" w:styleId="a">
     <w:name w:val="Normal"/>
@@ -2490,6 +2641,7 @@
     <w:uiPriority w:val="39"/>
     <w:rsid w:val="008F0B9A"/>
     <w:tblPr>
+      <w:tblInd w:w="0" w:type="dxa"/>
       <w:tblBorders>
         <w:top w:val="single" w:sz="4" w:space="0" w:color="auto"/>
         <w:left w:val="single" w:sz="4" w:space="0" w:color="auto"/>
@@ -2498,6 +2650,12 @@
         <w:insideH w:val="single" w:sz="4" w:space="0" w:color="auto"/>
         <w:insideV w:val="single" w:sz="4" w:space="0" w:color="auto"/>
       </w:tblBorders>
+      <w:tblCellMar>
+        <w:top w:w="0" w:type="dxa"/>
+        <w:left w:w="108" w:type="dxa"/>
+        <w:bottom w:w="0" w:type="dxa"/>
+        <w:right w:w="108" w:type="dxa"/>
+      </w:tblCellMar>
     </w:tblPr>
   </w:style>
 </w:styles>

</xml_diff>